<commit_message>
First-cut analysis of NC, IL, & SC
</commit_message>
<xml_diff>
--- a/analysis/NC/NC2022-analysis.docx
+++ b/analysis/NC/NC2022-analysis.docx
@@ -27,10 +27,7 @@
         <w:t xml:space="preserve">The SEM </w:t>
       </w:r>
       <w:r>
-        <w:t xml:space="preserve">of the </w:t>
-      </w:r>
-      <w:r>
-        <w:t>statewide vote share (</w:t>
+        <w:t>of the statewide vote share (</w:t>
       </w:r>
       <w:proofErr w:type="spellStart"/>
       <w:r>
@@ -38,10 +35,7 @@
       </w:r>
       <w:proofErr w:type="spellEnd"/>
       <w:r>
-        <w:t xml:space="preserve">) </w:t>
-      </w:r>
-      <w:r>
-        <w:t xml:space="preserve">for </w:t>
+        <w:t xml:space="preserve">) for </w:t>
       </w:r>
       <w:r>
         <w:t xml:space="preserve">the </w:t>
@@ -71,10 +65,7 @@
         <w:t xml:space="preserve">statewide </w:t>
       </w:r>
       <w:r>
-        <w:t xml:space="preserve">voting behavior. </w:t>
-      </w:r>
-      <w:r>
-        <w:t xml:space="preserve">The absolute difference between the composite </w:t>
+        <w:t xml:space="preserve">voting behavior. The absolute difference between the composite </w:t>
       </w:r>
       <w:proofErr w:type="spellStart"/>
       <w:r>
@@ -82,61 +73,259 @@
       </w:r>
       <w:proofErr w:type="spellEnd"/>
       <w:r>
-        <w:t xml:space="preserve"> and the mean of the individual elections is </w:t>
+        <w:t xml:space="preserve"> and the mean of the individual elections is very small (0.0011) and a small fraction of the SEM (0.1474).</w:t>
+      </w:r>
+      <w:r>
+        <w:t xml:space="preserve"> </w:t>
+      </w:r>
+    </w:p>
+    <w:p/>
+    <w:p>
+      <w:r>
+        <w:t xml:space="preserve">Similarly, the absolute differences between the composite district vote shares and the means for the elections </w:t>
+      </w:r>
+      <w:r>
+        <w:t xml:space="preserve">in it </w:t>
+      </w:r>
+      <w:r>
+        <w:t xml:space="preserve">are </w:t>
       </w:r>
       <w:r>
         <w:t xml:space="preserve">very </w:t>
       </w:r>
       <w:r>
-        <w:t>small (0.0011) and a small fraction of the SEM (0.1474)</w:t>
+        <w:t>small (average: 0.0012) and small fractions of the SEM (average: 0.1378).</w:t>
+      </w:r>
+    </w:p>
+    <w:p/>
+    <w:p>
+      <w:r>
+        <w:t>[</w:t>
+      </w:r>
+      <w:r>
+        <w:rPr>
+          <w:highlight w:val="yellow"/>
+        </w:rPr>
+        <w:t>TODO: Insert r(v) graph w/ error bars</w:t>
+      </w:r>
+      <w:r>
+        <w:t>]</w:t>
+      </w:r>
+    </w:p>
+    <w:p/>
+    <w:p>
+      <w:commentRangeStart w:id="0"/>
+      <w:r>
+        <w:t>Hence, the two analytical starting points in the composite partisan profile are not appreciably differe</w:t>
+      </w:r>
+      <w:r>
+        <w:t>nt</w:t>
+      </w:r>
+      <w:r>
+        <w:t xml:space="preserve"> than </w:t>
+      </w:r>
+      <w:r>
+        <w:t>the</w:t>
+      </w:r>
+      <w:r>
+        <w:t xml:space="preserve"> mean</w:t>
+      </w:r>
+      <w:r>
+        <w:t>s</w:t>
+      </w:r>
+      <w:r>
+        <w:t xml:space="preserve"> </w:t>
+      </w:r>
+      <w:r>
+        <w:t xml:space="preserve">of those </w:t>
+      </w:r>
+      <w:r>
+        <w:t>for the individual elections.</w:t>
+      </w:r>
+      <w:commentRangeEnd w:id="0"/>
+      <w:r>
+        <w:rPr>
+          <w:rStyle w:val="CommentReference"/>
+        </w:rPr>
+        <w:commentReference w:id="0"/>
+      </w:r>
+    </w:p>
+    <w:p/>
+    <w:p>
+      <w:r>
+        <w:t xml:space="preserve">The absolute difference between </w:t>
+      </w:r>
+      <w:r>
+        <w:t>the estimate</w:t>
+      </w:r>
+      <w:r>
+        <w:t>d</w:t>
+      </w:r>
+      <w:r>
+        <w:t xml:space="preserve"> seat share (Sf)</w:t>
+      </w:r>
+      <w:r>
+        <w:t xml:space="preserve"> of the composite and the means for the individual elections is small (0.0044) and a small fraction of the SEM (0.2118).</w:t>
+      </w:r>
+    </w:p>
+    <w:p/>
+    <w:p>
+      <w:r>
+        <w:t xml:space="preserve">Hence, the starting point for inferring a S(V) curve – </w:t>
+      </w:r>
+      <w:r>
+        <w:t xml:space="preserve">the point </w:t>
+      </w:r>
+      <w:proofErr w:type="spellStart"/>
+      <w:r>
+        <w:t>Vf</w:t>
+      </w:r>
+      <w:proofErr w:type="spellEnd"/>
+      <w:r>
+        <w:t>, Sf – is not appreciably different than the mean</w:t>
+      </w:r>
+      <w:r>
+        <w:t>s</w:t>
+      </w:r>
+      <w:r>
+        <w:t xml:space="preserve"> for the individual elections.</w:t>
+      </w:r>
+    </w:p>
+    <w:p/>
+    <w:p>
+      <w:r>
+        <w:t xml:space="preserve">As one would expect given that, the absolute differences between the seat shares in </w:t>
+      </w:r>
+      <w:r>
+        <w:t xml:space="preserve">the inferred </w:t>
+      </w:r>
+      <w:r>
+        <w:t>S(V) curve</w:t>
+      </w:r>
+      <w:r>
+        <w:t xml:space="preserve"> (Sf) are</w:t>
+      </w:r>
+      <w:r>
+        <w:t xml:space="preserve"> very </w:t>
+      </w:r>
+      <w:proofErr w:type="spellStart"/>
+      <w:r>
+        <w:t>very</w:t>
+      </w:r>
+      <w:proofErr w:type="spellEnd"/>
+      <w:r>
+        <w:t xml:space="preserve"> small (averaging just 0.0009 in the local +/– 5% range around the statewide vote share). The composite Sf</w:t>
+      </w:r>
+      <w:r>
+        <w:t>’s</w:t>
+      </w:r>
+      <w:r>
+        <w:t xml:space="preserve"> closely track the mean Sf’s</w:t>
+      </w:r>
+      <w:r>
+        <w:t xml:space="preserve"> in the local range</w:t>
       </w:r>
       <w:r>
         <w:t>.</w:t>
       </w:r>
-      <w:r>
-        <w:t xml:space="preserve"> </w:t>
-      </w:r>
     </w:p>
     <w:p/>
     <w:p>
       <w:r>
-        <w:t xml:space="preserve">Similarly, the </w:t>
-      </w:r>
-      <w:r>
-        <w:t>absolute difference</w:t>
-      </w:r>
-      <w:r>
-        <w:t>s</w:t>
-      </w:r>
-      <w:r>
-        <w:t xml:space="preserve"> between the composite </w:t>
-      </w:r>
-      <w:r>
-        <w:t xml:space="preserve">district vote shares and the means for the elections </w:t>
-      </w:r>
-      <w:r>
-        <w:t xml:space="preserve">in it </w:t>
-      </w:r>
-      <w:r>
-        <w:t xml:space="preserve">are </w:t>
-      </w:r>
-      <w:r>
-        <w:t xml:space="preserve">very </w:t>
-      </w:r>
-      <w:r>
-        <w:t>small (average: 0.0012) and small fractions of the SEM (average: 0.1378).</w:t>
+        <w:t>[</w:t>
+      </w:r>
+      <w:r>
+        <w:rPr>
+          <w:highlight w:val="yellow"/>
+        </w:rPr>
+        <w:t xml:space="preserve">TODO: Insert </w:t>
+      </w:r>
+      <w:r>
+        <w:rPr>
+          <w:highlight w:val="yellow"/>
+        </w:rPr>
+        <w:t>S(V) curve w/ error bars</w:t>
+      </w:r>
+      <w:r>
+        <w:t>]</w:t>
       </w:r>
     </w:p>
     <w:p/>
     <w:p>
       <w:r>
+        <w:t xml:space="preserve">The absolute differences between the main </w:t>
+      </w:r>
+      <w:r>
+        <w:t>measures of bias</w:t>
+      </w:r>
+      <w:r>
+        <w:t xml:space="preserve"> with fractional [0.0–1.0] values calculated on the composite and the means of the metrics computed on the individual elections is very small (average: 0.0010). </w:t>
+      </w:r>
+      <w:r>
         <w:t>[</w:t>
       </w:r>
       <w:r>
         <w:rPr>
           <w:highlight w:val="yellow"/>
         </w:rPr>
-        <w:t>TODO: Insert r(v) graph w/ error bars</w:t>
+        <w:t>TODO: Discuss GS – over 3 SEM off mean.]</w:t>
+      </w:r>
+    </w:p>
+    <w:p/>
+    <w:p>
+      <w:r>
+        <w:t>The difference for declination is</w:t>
+      </w:r>
+      <w:r>
+        <w:t xml:space="preserve"> also small </w:t>
+      </w:r>
+      <w:r>
+        <w:t>(0.07</w:t>
+      </w:r>
+      <w:r>
+        <w:t xml:space="preserve">98 or </w:t>
+      </w:r>
+      <w:r>
+        <w:t xml:space="preserve">less than </w:t>
+      </w:r>
+      <w:r>
+        <w:t>one tenth</w:t>
+      </w:r>
+      <w:r>
+        <w:t xml:space="preserve"> of a</w:t>
+      </w:r>
+      <w:r>
+        <w:t xml:space="preserve"> degree). </w:t>
+      </w:r>
+    </w:p>
+    <w:p/>
+    <w:p>
+      <w:r>
+        <w:t>[</w:t>
+      </w:r>
+      <w:r>
+        <w:rPr>
+          <w:highlight w:val="yellow"/>
+        </w:rPr>
+        <w:t xml:space="preserve">TODO: </w:t>
+      </w:r>
+      <w:r>
+        <w:rPr>
+          <w:highlight w:val="yellow"/>
+        </w:rPr>
+        <w:t>Insert m</w:t>
+      </w:r>
+      <w:r>
+        <w:rPr>
+          <w:highlight w:val="yellow"/>
+        </w:rPr>
+        <w:t>etrics</w:t>
+      </w:r>
+      <w:r>
+        <w:rPr>
+          <w:highlight w:val="yellow"/>
+        </w:rPr>
+        <w:t xml:space="preserve"> figure w/ error bars</w:t>
       </w:r>
       <w:r>
         <w:t>]</w:t>
@@ -144,218 +333,35 @@
     </w:p>
     <w:p/>
     <w:p>
-      <w:commentRangeStart w:id="0"/>
-      <w:r>
-        <w:t>Hence, the two analytical starting points in the composite partisan profile are not appreciably differe</w:t>
-      </w:r>
-      <w:r>
-        <w:t>nt</w:t>
-      </w:r>
-      <w:r>
-        <w:t xml:space="preserve"> than </w:t>
-      </w:r>
-      <w:r>
-        <w:t>the</w:t>
-      </w:r>
-      <w:r>
-        <w:t xml:space="preserve"> mean</w:t>
-      </w:r>
-      <w:r>
-        <w:t>s</w:t>
-      </w:r>
-      <w:r>
-        <w:t xml:space="preserve"> </w:t>
-      </w:r>
-      <w:r>
-        <w:t xml:space="preserve">of those </w:t>
-      </w:r>
-      <w:r>
-        <w:t>for the individual elections.</w:t>
-      </w:r>
-      <w:commentRangeEnd w:id="0"/>
-      <w:r>
-        <w:rPr>
-          <w:rStyle w:val="CommentReference"/>
-        </w:rPr>
-        <w:commentReference w:id="0"/>
-      </w:r>
-    </w:p>
-    <w:p/>
-    <w:p>
-      <w:r>
-        <w:t xml:space="preserve">The absolute difference between </w:t>
-      </w:r>
-      <w:r>
-        <w:t>the estimate</w:t>
-      </w:r>
-      <w:r>
+      <w:r>
+        <w:t>The absolute differences between the measures of responsiveness – big ‘R’, little ‘r’, and the number of responsive districts (R</w:t>
+      </w:r>
+      <w:r>
+        <w:rPr>
+          <w:vertAlign w:val="subscript"/>
+        </w:rPr>
         <w:t>d</w:t>
       </w:r>
       <w:r>
-        <w:t xml:space="preserve"> seat share (Sf)</w:t>
-      </w:r>
-      <w:r>
-        <w:t xml:space="preserve"> of the composite and the means for the individual elections is small (0.0044) and a small fraction of the SEM (0.2118).</w:t>
-      </w:r>
-    </w:p>
-    <w:p/>
-    <w:p>
-      <w:r>
-        <w:t xml:space="preserve">Hence, the starting point for inferring a S(V) curve – </w:t>
-      </w:r>
-      <w:r>
-        <w:t xml:space="preserve">the point </w:t>
-      </w:r>
-      <w:proofErr w:type="spellStart"/>
-      <w:r>
-        <w:t>Vf</w:t>
-      </w:r>
-      <w:proofErr w:type="spellEnd"/>
-      <w:r>
-        <w:t>, Sf – is not appreciably different than the mean</w:t>
-      </w:r>
-      <w:r>
-        <w:t>s</w:t>
-      </w:r>
-      <w:r>
-        <w:t xml:space="preserve"> for the individual elections.</w:t>
-      </w:r>
-    </w:p>
-    <w:p/>
-    <w:p>
-      <w:r>
-        <w:t xml:space="preserve">As one would expect given that, the absolute differences between the seat shares in </w:t>
-      </w:r>
-      <w:r>
-        <w:t xml:space="preserve">the inferred </w:t>
-      </w:r>
-      <w:r>
-        <w:t>S(V) curve</w:t>
-      </w:r>
-      <w:r>
-        <w:t xml:space="preserve"> (Sf) are</w:t>
-      </w:r>
-      <w:r>
-        <w:t xml:space="preserve"> very </w:t>
-      </w:r>
-      <w:proofErr w:type="spellStart"/>
-      <w:r>
-        <w:t>very</w:t>
-      </w:r>
-      <w:proofErr w:type="spellEnd"/>
-      <w:r>
-        <w:t xml:space="preserve"> small (averaging just 0.0009 in the local +/– 5% range around the statewide vote share). The composite Sf</w:t>
-      </w:r>
-      <w:r>
-        <w:t>’s</w:t>
-      </w:r>
-      <w:r>
-        <w:t xml:space="preserve"> closely track the mean Sf’s</w:t>
-      </w:r>
-      <w:r>
-        <w:t xml:space="preserve"> in the local range</w:t>
-      </w:r>
-      <w:r>
-        <w:t>.</w:t>
-      </w:r>
-    </w:p>
-    <w:p/>
-    <w:p>
-      <w:r>
-        <w:t>[</w:t>
-      </w:r>
-      <w:r>
-        <w:rPr>
-          <w:highlight w:val="yellow"/>
-        </w:rPr>
-        <w:t xml:space="preserve">TODO: Insert </w:t>
-      </w:r>
-      <w:r>
-        <w:rPr>
-          <w:highlight w:val="yellow"/>
-        </w:rPr>
-        <w:t>S(V) curve w/ error bars</w:t>
-      </w:r>
-      <w:r>
-        <w:t>]</w:t>
-      </w:r>
-    </w:p>
-    <w:p/>
-    <w:p>
-      <w:r>
-        <w:t xml:space="preserve">The absolute differences between the main </w:t>
-      </w:r>
-      <w:r>
-        <w:t>measures of bias</w:t>
-      </w:r>
-      <w:r>
-        <w:t xml:space="preserve"> with fractional [0.0–1.0] values calculated on the composite and the means of the metrics computed on the individual elections is very small (average: 0.0010). </w:t>
-      </w:r>
-    </w:p>
-    <w:p/>
-    <w:p>
-      <w:r>
-        <w:t>The difference for declination is, however, significant (0.07</w:t>
-      </w:r>
-      <w:r>
-        <w:t>98 or ~8 degrees). The SEM is also large (0.2035 or ~20 degrees). [</w:t>
-      </w:r>
-      <w:r>
-        <w:rPr>
-          <w:highlight w:val="yellow"/>
-        </w:rPr>
-        <w:t>TODO: Discuss.</w:t>
-      </w:r>
-      <w:r>
-        <w:t>]</w:t>
-      </w:r>
-    </w:p>
-    <w:p/>
-    <w:p>
-      <w:r>
-        <w:t>[</w:t>
-      </w:r>
-      <w:r>
-        <w:rPr>
-          <w:highlight w:val="yellow"/>
-        </w:rPr>
-        <w:t xml:space="preserve">TODO: </w:t>
-      </w:r>
-      <w:r>
-        <w:rPr>
-          <w:highlight w:val="yellow"/>
-        </w:rPr>
-        <w:t>Insert m</w:t>
-      </w:r>
-      <w:r>
-        <w:rPr>
-          <w:highlight w:val="yellow"/>
-        </w:rPr>
-        <w:t>etrics</w:t>
-      </w:r>
-      <w:r>
-        <w:rPr>
-          <w:highlight w:val="yellow"/>
-        </w:rPr>
-        <w:t xml:space="preserve"> figure w/ error bars</w:t>
-      </w:r>
-      <w:r>
-        <w:t>]</w:t>
-      </w:r>
-    </w:p>
-    <w:p/>
-    <w:p>
-      <w:r>
-        <w:t xml:space="preserve">Of the measures of responsiveness, the absolute differences between little ‘r’ and the number of responsive districts (Rd) for the composite and the means for the individual elections is small (0.0212 and 0.0663, respectively). The difference for big ‘R’ is bigger (0.3774) but still roughly one standard error from </w:t>
-      </w:r>
-      <w:r>
-        <w:t>the</w:t>
-      </w:r>
-      <w:r>
-        <w:t xml:space="preserve"> mean</w:t>
-      </w:r>
-      <w:r>
-        <w:t>.</w:t>
+        <w:t>) – for the composite and the means for the individual elections are small (0.</w:t>
+      </w:r>
+      <w:r>
+        <w:t>3774</w:t>
+      </w:r>
+      <w:r>
+        <w:t>, 0.</w:t>
+      </w:r>
+      <w:r>
+        <w:t>0212</w:t>
+      </w:r>
+      <w:r>
+        <w:t>, and 0.</w:t>
+      </w:r>
+      <w:r>
+        <w:t>0663</w:t>
+      </w:r>
+      <w:r>
+        <w:t xml:space="preserve"> for values typically in the low single digits), and the differences are all roughly one standard error or less. </w:t>
       </w:r>
     </w:p>
     <w:p/>

</xml_diff>